<commit_message>
Changed the resultant encoded output format. This will allow multiple styles to be applies on one word.
“Go [bold] to [/bold]” -> “Go [bold] [italic] to [/italic] [/bold]”	//improved
</commit_message>
<xml_diff>
--- a/User story 1.docx
+++ b/User story 1.docx
@@ -1,6 +1,6 @@
 
 <file path=word/document.xml><?xml version="1.0" encoding="utf-8"?>
-<w:document xmlns:wpc="http://schemas.microsoft.com/office/word/2010/wordprocessingCanvas" xmlns:cx="http://schemas.microsoft.com/office/drawing/2014/chartex" xmlns:cx1="http://schemas.microsoft.com/office/drawing/2015/9/8/chartex" xmlns:mc="http://schemas.openxmlformats.org/markup-compatibility/2006" xmlns:o="urn:schemas-microsoft-com:office:office" xmlns:r="http://schemas.openxmlformats.org/officeDocument/2006/relationships" xmlns:m="http://schemas.openxmlformats.org/officeDocument/2006/math" xmlns:v="urn:schemas-microsoft-com:vml" xmlns:wp14="http://schemas.microsoft.com/office/word/2010/wordprocessingDrawing" xmlns:wp="http://schemas.openxmlformats.org/drawingml/2006/wordprocessingDrawing" xmlns:w10="urn:schemas-microsoft-com:office:word" xmlns:w="http://schemas.openxmlformats.org/wordprocessingml/2006/main" xmlns:w14="http://schemas.microsoft.com/office/word/2010/wordml" xmlns:w15="http://schemas.microsoft.com/office/word/2012/wordml" xmlns:w16se="http://schemas.microsoft.com/office/word/2015/wordml/symex" xmlns:wpg="http://schemas.microsoft.com/office/word/2010/wordprocessingGroup" xmlns:wpi="http://schemas.microsoft.com/office/word/2010/wordprocessingInk" xmlns:wne="http://schemas.microsoft.com/office/word/2006/wordml" xmlns:wps="http://schemas.microsoft.com/office/word/2010/wordprocessingShape" mc:Ignorable="w14 w15 w16se wp14">
+<w:document xmlns:wpc="http://schemas.microsoft.com/office/word/2010/wordprocessingCanvas" xmlns:mo="http://schemas.microsoft.com/office/mac/office/2008/main" xmlns:mc="http://schemas.openxmlformats.org/markup-compatibility/2006" xmlns:mv="urn:schemas-microsoft-com:mac:vml" xmlns:o="urn:schemas-microsoft-com:office:office" xmlns:r="http://schemas.openxmlformats.org/officeDocument/2006/relationships" xmlns:m="http://schemas.openxmlformats.org/officeDocument/2006/math" xmlns:v="urn:schemas-microsoft-com:vml" xmlns:wp14="http://schemas.microsoft.com/office/word/2010/wordprocessingDrawing" xmlns:wp="http://schemas.openxmlformats.org/drawingml/2006/wordprocessingDrawing" xmlns:w10="urn:schemas-microsoft-com:office:word" xmlns:w="http://schemas.openxmlformats.org/wordprocessingml/2006/main" xmlns:w14="http://schemas.microsoft.com/office/word/2010/wordml" xmlns:w15="http://schemas.microsoft.com/office/word/2012/wordml" xmlns:wpg="http://schemas.microsoft.com/office/word/2010/wordprocessingGroup" xmlns:wpi="http://schemas.microsoft.com/office/word/2010/wordprocessingInk" xmlns:wne="http://schemas.microsoft.com/office/word/2006/wordml" xmlns:wps="http://schemas.microsoft.com/office/word/2010/wordprocessingShape" mc:Ignorable="w14 w15 wp14">
   <w:body>
     <w:p>
       <w:pPr>
@@ -298,101 +298,566 @@
           <w:b/>
           <w:sz w:val="32"/>
         </w:rPr>
+        <w:t xml:space="preserve">to </w:t>
+      </w:r>
+      <w:r>
+        <w:rPr>
+          <w:b/>
+          <w:sz w:val="32"/>
+        </w:rPr>
+        <w:sym w:font="Wingdings" w:char="F0E0"/>
+      </w:r>
+      <w:r>
+        <w:rPr>
+          <w:b/>
+          <w:sz w:val="32"/>
+        </w:rPr>
+        <w:t xml:space="preserve"> [italic]</w:t>
+      </w:r>
+    </w:p>
+    <w:p>
+      <w:pPr>
+        <w:rPr>
+          <w:b/>
+          <w:sz w:val="32"/>
+        </w:rPr>
+      </w:pPr>
+      <w:r>
+        <w:rPr>
+          <w:b/>
+          <w:sz w:val="32"/>
+        </w:rPr>
+        <w:t xml:space="preserve">in </w:t>
+      </w:r>
+      <w:r>
+        <w:rPr>
+          <w:b/>
+          <w:sz w:val="32"/>
+        </w:rPr>
+        <w:sym w:font="Wingdings" w:char="F0E0"/>
+      </w:r>
+      <w:r>
+        <w:rPr>
+          <w:b/>
+          <w:sz w:val="32"/>
+        </w:rPr>
+        <w:t xml:space="preserve"> [underline]</w:t>
+      </w:r>
+    </w:p>
+    <w:p>
+      <w:pPr>
+        <w:rPr>
+          <w:b/>
+          <w:sz w:val="32"/>
+        </w:rPr>
+      </w:pPr>
+    </w:p>
+    <w:p>
+      <w:pPr>
+        <w:rPr>
+          <w:b/>
+          <w:sz w:val="32"/>
+        </w:rPr>
+      </w:pPr>
+      <w:r>
+        <w:rPr>
+          <w:b/>
+          <w:sz w:val="32"/>
+          <w:highlight w:val="cyan"/>
+        </w:rPr>
         <w:lastRenderedPageBreak/>
-        <w:t xml:space="preserve">to </w:t>
-      </w:r>
-      <w:r>
-        <w:rPr>
-          <w:b/>
-          <w:sz w:val="32"/>
-        </w:rPr>
-        <w:sym w:font="Wingdings" w:char="F0E0"/>
-      </w:r>
-      <w:r>
-        <w:rPr>
-          <w:b/>
-          <w:sz w:val="32"/>
-        </w:rPr>
-        <w:t xml:space="preserve"> [italic]</w:t>
+        <w:t>Technical information</w:t>
+      </w:r>
+    </w:p>
+    <w:p>
+      <w:r>
+        <w:t xml:space="preserve">The existing application provides </w:t>
+      </w:r>
+      <w:r>
+        <w:rPr>
+          <w:highlight w:val="darkYellow"/>
+        </w:rPr>
+        <w:t>SyntaxHighlighter</w:t>
+      </w:r>
+      <w:r>
+        <w:t xml:space="preserve"> interface; which can be used as initial point of developing solution</w:t>
+      </w:r>
+      <w:r>
+        <w:t>.</w:t>
+      </w:r>
+      <w:r>
+        <w:t xml:space="preserve"> Moreover, there should be appropriate unit test cases for all implemented classes.</w:t>
+      </w:r>
+    </w:p>
+    <w:p/>
+    <w:p/>
+    <w:p/>
+    <w:p>
+      <w:pPr>
+        <w:rPr>
+          <w:b/>
+          <w:sz w:val="32"/>
+          <w:szCs w:val="32"/>
+        </w:rPr>
+      </w:pPr>
+      <w:r>
+        <w:rPr>
+          <w:b/>
+          <w:sz w:val="32"/>
+          <w:szCs w:val="32"/>
+        </w:rPr>
+        <w:t>Review</w:t>
+      </w:r>
+    </w:p>
+    <w:p>
+      <w:r>
+        <w:t xml:space="preserve">More testing would reveal some edge cases. </w:t>
+      </w:r>
+    </w:p>
+    <w:p>
+      <w:pPr>
+        <w:pStyle w:val="ListParagraph"/>
+        <w:numPr>
+          <w:ilvl w:val="0"/>
+          <w:numId w:val="2"/>
+        </w:numPr>
+      </w:pPr>
+      <w:r>
+        <w:t>What exactly defines the start of a word</w:t>
+      </w:r>
+      <w:r>
+        <w:t>. A</w:t>
+      </w:r>
+      <w:r>
+        <w:t xml:space="preserve">nd what </w:t>
+      </w:r>
+      <w:r>
+        <w:t>defines</w:t>
       </w:r>
       <w:bookmarkStart w:id="0" w:name="_GoBack"/>
-    </w:p>
-    <w:p>
-      <w:pPr>
-        <w:rPr>
-          <w:b/>
-          <w:sz w:val="32"/>
-        </w:rPr>
-      </w:pPr>
-      <w:r>
-        <w:rPr>
-          <w:b/>
-          <w:sz w:val="32"/>
-        </w:rPr>
-        <w:t xml:space="preserve">in </w:t>
-      </w:r>
-      <w:r>
-        <w:rPr>
-          <w:b/>
-          <w:sz w:val="32"/>
-        </w:rPr>
-        <w:sym w:font="Wingdings" w:char="F0E0"/>
-      </w:r>
-      <w:r>
-        <w:rPr>
-          <w:b/>
-          <w:sz w:val="32"/>
-        </w:rPr>
-        <w:t xml:space="preserve"> [underline]</w:t>
-      </w:r>
-    </w:p>
-    <w:p>
-      <w:pPr>
-        <w:rPr>
-          <w:b/>
-          <w:sz w:val="32"/>
-        </w:rPr>
-      </w:pPr>
-    </w:p>
-    <w:p>
-      <w:pPr>
-        <w:rPr>
-          <w:b/>
-          <w:sz w:val="32"/>
-        </w:rPr>
-      </w:pPr>
-      <w:r>
-        <w:rPr>
-          <w:b/>
-          <w:sz w:val="32"/>
-          <w:highlight w:val="cyan"/>
-        </w:rPr>
-        <w:t>Technical information</w:t>
-      </w:r>
-    </w:p>
-    <w:p>
-      <w:r>
-        <w:t xml:space="preserve">The existing application provides </w:t>
-      </w:r>
-      <w:r>
-        <w:rPr>
-          <w:highlight w:val="darkYellow"/>
-        </w:rPr>
-        <w:t>SyntaxHighlighter</w:t>
-      </w:r>
-      <w:r>
-        <w:t xml:space="preserve"> interface; which can be used as initial point of developing solution</w:t>
-      </w:r>
-      <w:r>
-        <w:t>.</w:t>
-      </w:r>
-      <w:r>
-        <w:t xml:space="preserve"> Moreover, there should be appropriate unit test cases for all implemented classes.</w:t>
-      </w:r>
-    </w:p>
-    <w:p/>
-    <w:bookmarkEnd w:id="0"/>
-    <w:p/>
+      <w:bookmarkEnd w:id="0"/>
+      <w:r>
+        <w:t xml:space="preserve"> the end? Could test for </w:t>
+      </w:r>
+    </w:p>
+    <w:p>
+      <w:pPr>
+        <w:pStyle w:val="ListParagraph"/>
+      </w:pPr>
+      <w:r>
+        <w:t xml:space="preserve">“To the end” -&gt; </w:t>
+      </w:r>
+      <w:r>
+        <w:t>“To</w:t>
+      </w:r>
+      <w:r>
+        <w:t xml:space="preserve"> </w:t>
+      </w:r>
+      <w:r>
+        <w:t>the end”</w:t>
+      </w:r>
+      <w:r>
+        <w:t xml:space="preserve"> </w:t>
+      </w:r>
+      <w:r>
+        <w:t xml:space="preserve">              </w:t>
+      </w:r>
+      <w:r>
+        <w:t xml:space="preserve"> </w:t>
+      </w:r>
+      <w:r>
+        <w:t xml:space="preserve">               //improve?</w:t>
+      </w:r>
+    </w:p>
+    <w:p>
+      <w:pPr>
+        <w:pStyle w:val="ListParagraph"/>
+      </w:pPr>
+      <w:r>
+        <w:t xml:space="preserve">“Go (to the end)” -&gt; </w:t>
+      </w:r>
+      <w:r>
+        <w:t>“Go (to the end)”</w:t>
+      </w:r>
+      <w:r>
+        <w:t xml:space="preserve"> </w:t>
+      </w:r>
+      <w:r>
+        <w:t xml:space="preserve">               //improve?</w:t>
+      </w:r>
+    </w:p>
+    <w:p>
+      <w:pPr>
+        <w:pStyle w:val="ListParagraph"/>
+      </w:pPr>
+      <w:r>
+        <w:t>“Go to, the end” -&gt; “Go to, the end”</w:t>
+      </w:r>
+      <w:r>
+        <w:t xml:space="preserve"> </w:t>
+      </w:r>
+      <w:r>
+        <w:t xml:space="preserve"> </w:t>
+      </w:r>
+      <w:r>
+        <w:t xml:space="preserve"> </w:t>
+      </w:r>
+      <w:r>
+        <w:t xml:space="preserve">                </w:t>
+      </w:r>
+      <w:r>
+        <w:t>//improve?</w:t>
+      </w:r>
+    </w:p>
+    <w:p>
+      <w:pPr>
+        <w:pStyle w:val="ListParagraph"/>
+      </w:pPr>
+      <w:r>
+        <w:t>“</w:t>
+      </w:r>
+      <w:r>
+        <w:t>Go [to</w:t>
+      </w:r>
+      <w:r>
+        <w:t xml:space="preserve"> the</w:t>
+      </w:r>
+      <w:r>
+        <w:t>]</w:t>
+      </w:r>
+      <w:r>
+        <w:t xml:space="preserve"> end” -&gt; </w:t>
+      </w:r>
+      <w:r>
+        <w:t xml:space="preserve">“Go </w:t>
+      </w:r>
+      <w:r>
+        <w:t>[to</w:t>
+      </w:r>
+      <w:r>
+        <w:t xml:space="preserve"> the</w:t>
+      </w:r>
+      <w:r>
+        <w:t>]</w:t>
+      </w:r>
+      <w:r>
+        <w:t xml:space="preserve"> end”</w:t>
+      </w:r>
+      <w:r>
+        <w:t xml:space="preserve"> </w:t>
+      </w:r>
+      <w:r>
+        <w:t xml:space="preserve"> </w:t>
+      </w:r>
+      <w:r>
+        <w:t xml:space="preserve"> </w:t>
+      </w:r>
+      <w:r>
+        <w:t xml:space="preserve">             </w:t>
+      </w:r>
+      <w:r>
+        <w:t>//improve?</w:t>
+      </w:r>
+    </w:p>
+    <w:p>
+      <w:pPr>
+        <w:pStyle w:val="ListParagraph"/>
+      </w:pPr>
+      <w:r>
+        <w:t xml:space="preserve">“Go [bold]to the end” -&gt; </w:t>
+      </w:r>
+      <w:r>
+        <w:t>“Go [bold]to the end”</w:t>
+      </w:r>
+      <w:r>
+        <w:t xml:space="preserve"> </w:t>
+      </w:r>
+      <w:r>
+        <w:t xml:space="preserve"> </w:t>
+      </w:r>
+      <w:r>
+        <w:t>//improve?</w:t>
+      </w:r>
+    </w:p>
+    <w:p>
+      <w:pPr>
+        <w:pStyle w:val="ListParagraph"/>
+      </w:pPr>
+      <w:r>
+        <w:t>“Go [italic]to[/italic]</w:t>
+      </w:r>
+      <w:r>
+        <w:t xml:space="preserve">” -&gt; </w:t>
+      </w:r>
+      <w:r>
+        <w:t>“Go [italic]to[/italic]</w:t>
+      </w:r>
+      <w:r>
+        <w:t>”</w:t>
+      </w:r>
+      <w:r>
+        <w:t xml:space="preserve"> </w:t>
+      </w:r>
+      <w:r>
+        <w:t xml:space="preserve"> </w:t>
+      </w:r>
+      <w:r>
+        <w:t>//improve?</w:t>
+      </w:r>
+    </w:p>
+    <w:p>
+      <w:pPr>
+        <w:pStyle w:val="ListParagraph"/>
+      </w:pPr>
+      <w:r>
+        <w:t>“Go [</w:t>
+      </w:r>
+      <w:r>
+        <w:t>bold</w:t>
+      </w:r>
+      <w:r>
+        <w:t>]</w:t>
+      </w:r>
+      <w:r>
+        <w:t xml:space="preserve"> </w:t>
+      </w:r>
+      <w:r>
+        <w:t>to</w:t>
+      </w:r>
+      <w:r>
+        <w:t xml:space="preserve"> </w:t>
+      </w:r>
+      <w:r>
+        <w:t>[/</w:t>
+      </w:r>
+      <w:r>
+        <w:t>bold</w:t>
+      </w:r>
+      <w:r>
+        <w:t>]” -&gt; “Go [</w:t>
+      </w:r>
+      <w:r>
+        <w:t>bold</w:t>
+      </w:r>
+      <w:r>
+        <w:t>]</w:t>
+      </w:r>
+      <w:r>
+        <w:t xml:space="preserve"> </w:t>
+      </w:r>
+      <w:r>
+        <w:t>[italic]to[/</w:t>
+      </w:r>
+      <w:r>
+        <w:t>bold</w:t>
+      </w:r>
+      <w:r>
+        <w:t>]</w:t>
+      </w:r>
+      <w:r>
+        <w:t xml:space="preserve"> </w:t>
+      </w:r>
+      <w:r>
+        <w:t>[/</w:t>
+      </w:r>
+      <w:r>
+        <w:t>italic</w:t>
+      </w:r>
+      <w:r>
+        <w:t>]</w:t>
+      </w:r>
+      <w:r>
+        <w:t>”</w:t>
+      </w:r>
+    </w:p>
+    <w:p>
+      <w:pPr>
+        <w:pStyle w:val="ListParagraph"/>
+      </w:pPr>
+    </w:p>
+    <w:p>
+      <w:r>
+        <w:t>I may want to adjust the encoded output to insert a space. This would allow application of two formats to one word. And match Pankaj’s exact intro.</w:t>
+      </w:r>
+    </w:p>
+    <w:p>
+      <w:pPr>
+        <w:pStyle w:val="ListParagraph"/>
+      </w:pPr>
+      <w:r>
+        <w:t>“To the end” -&gt; “[italic]</w:t>
+      </w:r>
+      <w:r>
+        <w:t xml:space="preserve"> </w:t>
+      </w:r>
+      <w:r>
+        <w:t>To</w:t>
+      </w:r>
+      <w:r>
+        <w:t xml:space="preserve"> </w:t>
+      </w:r>
+      <w:r>
+        <w:t>[/italic] the end”</w:t>
+      </w:r>
+    </w:p>
+    <w:p>
+      <w:pPr>
+        <w:pStyle w:val="ListParagraph"/>
+      </w:pPr>
+      <w:r>
+        <w:t>“Go (to the end)” -&gt; “Go (to the end)”</w:t>
+      </w:r>
+    </w:p>
+    <w:p>
+      <w:pPr>
+        <w:pStyle w:val="ListParagraph"/>
+      </w:pPr>
+      <w:r>
+        <w:t>“Go to, the end” -&gt; “Go to, the end”</w:t>
+      </w:r>
+    </w:p>
+    <w:p>
+      <w:pPr>
+        <w:pStyle w:val="ListParagraph"/>
+      </w:pPr>
+      <w:r>
+        <w:t xml:space="preserve">“Go </w:t>
+      </w:r>
+      <w:r>
+        <w:t>[</w:t>
+      </w:r>
+      <w:r>
+        <w:t>to the</w:t>
+      </w:r>
+      <w:r>
+        <w:t>]</w:t>
+      </w:r>
+      <w:r>
+        <w:t xml:space="preserve"> end” -&gt; “Go </w:t>
+      </w:r>
+      <w:r>
+        <w:t>[</w:t>
+      </w:r>
+      <w:r>
+        <w:t>to the</w:t>
+      </w:r>
+      <w:r>
+        <w:t>]</w:t>
+      </w:r>
+      <w:r>
+        <w:t xml:space="preserve"> end”</w:t>
+      </w:r>
+    </w:p>
+    <w:p>
+      <w:pPr>
+        <w:pStyle w:val="ListParagraph"/>
+      </w:pPr>
+      <w:r>
+        <w:t>“Go [bold]to the end” -&gt; “Go [bold]to the end”</w:t>
+      </w:r>
+      <w:r>
+        <w:t xml:space="preserve"> </w:t>
+      </w:r>
+    </w:p>
+    <w:p>
+      <w:pPr>
+        <w:pStyle w:val="ListParagraph"/>
+      </w:pPr>
+      <w:r>
+        <w:t>“Go [italic]to[/italic]” -&gt; “Go [italic]to[/italic]”</w:t>
+      </w:r>
+      <w:r>
+        <w:t xml:space="preserve"> </w:t>
+      </w:r>
+    </w:p>
+    <w:p>
+      <w:pPr>
+        <w:pStyle w:val="ListParagraph"/>
+      </w:pPr>
+      <w:r>
+        <w:t>“Go [</w:t>
+      </w:r>
+      <w:r>
+        <w:t>bold</w:t>
+      </w:r>
+      <w:r>
+        <w:t>]</w:t>
+      </w:r>
+      <w:r>
+        <w:t xml:space="preserve"> </w:t>
+      </w:r>
+      <w:r>
+        <w:t>to</w:t>
+      </w:r>
+      <w:r>
+        <w:t xml:space="preserve"> </w:t>
+      </w:r>
+      <w:r>
+        <w:t>[/</w:t>
+      </w:r>
+      <w:r>
+        <w:t>bold</w:t>
+      </w:r>
+      <w:r>
+        <w:t>]” -&gt; “Go [</w:t>
+      </w:r>
+      <w:r>
+        <w:t>bold</w:t>
+      </w:r>
+      <w:r>
+        <w:t>]</w:t>
+      </w:r>
+      <w:r>
+        <w:t xml:space="preserve"> </w:t>
+      </w:r>
+      <w:r>
+        <w:t>[italic]</w:t>
+      </w:r>
+      <w:r>
+        <w:t xml:space="preserve"> </w:t>
+      </w:r>
+      <w:r>
+        <w:t>to</w:t>
+      </w:r>
+      <w:r>
+        <w:t xml:space="preserve"> </w:t>
+      </w:r>
+      <w:r>
+        <w:t>[</w:t>
+      </w:r>
+      <w:r>
+        <w:t>/</w:t>
+      </w:r>
+      <w:r>
+        <w:t>italic]</w:t>
+      </w:r>
+      <w:r>
+        <w:t xml:space="preserve"> </w:t>
+      </w:r>
+      <w:r>
+        <w:t>[/</w:t>
+      </w:r>
+      <w:r>
+        <w:t>bold</w:t>
+      </w:r>
+      <w:r>
+        <w:t>]”</w:t>
+      </w:r>
+      <w:r>
+        <w:tab/>
+        <w:t>//improve?</w:t>
+      </w:r>
+    </w:p>
+    <w:p>
+      <w:pPr>
+        <w:pStyle w:val="ListParagraph"/>
+      </w:pPr>
+    </w:p>
+    <w:p>
+      <w:pPr>
+        <w:pStyle w:val="ListParagraph"/>
+      </w:pPr>
+    </w:p>
     <w:sectPr>
       <w:pgSz w:w="12240" w:h="15840"/>
       <w:pgMar w:top="1440" w:right="1440" w:bottom="1440" w:left="1440" w:header="720" w:footer="720" w:gutter="0"/>
@@ -404,15 +869,15 @@
 </file>
 
 <file path=word/numbering.xml><?xml version="1.0" encoding="utf-8"?>
-<w:numbering xmlns:wpc="http://schemas.microsoft.com/office/word/2010/wordprocessingCanvas" xmlns:cx="http://schemas.microsoft.com/office/drawing/2014/chartex" xmlns:cx1="http://schemas.microsoft.com/office/drawing/2015/9/8/chartex" xmlns:mc="http://schemas.openxmlformats.org/markup-compatibility/2006" xmlns:o="urn:schemas-microsoft-com:office:office" xmlns:r="http://schemas.openxmlformats.org/officeDocument/2006/relationships" xmlns:m="http://schemas.openxmlformats.org/officeDocument/2006/math" xmlns:v="urn:schemas-microsoft-com:vml" xmlns:wp14="http://schemas.microsoft.com/office/word/2010/wordprocessingDrawing" xmlns:wp="http://schemas.openxmlformats.org/drawingml/2006/wordprocessingDrawing" xmlns:w10="urn:schemas-microsoft-com:office:word" xmlns:w="http://schemas.openxmlformats.org/wordprocessingml/2006/main" xmlns:w14="http://schemas.microsoft.com/office/word/2010/wordml" xmlns:w15="http://schemas.microsoft.com/office/word/2012/wordml" xmlns:w16se="http://schemas.microsoft.com/office/word/2015/wordml/symex" xmlns:wpg="http://schemas.microsoft.com/office/word/2010/wordprocessingGroup" xmlns:wpi="http://schemas.microsoft.com/office/word/2010/wordprocessingInk" xmlns:wne="http://schemas.microsoft.com/office/word/2006/wordml" xmlns:wps="http://schemas.microsoft.com/office/word/2010/wordprocessingShape" mc:Ignorable="w14 w15 w16se wp14">
-  <w:abstractNum w:abstractNumId="0" w15:restartNumberingAfterBreak="0">
-    <w:nsid w:val="77E85592"/>
+<w:numbering xmlns:wpc="http://schemas.microsoft.com/office/word/2010/wordprocessingCanvas" xmlns:mo="http://schemas.microsoft.com/office/mac/office/2008/main" xmlns:mc="http://schemas.openxmlformats.org/markup-compatibility/2006" xmlns:mv="urn:schemas-microsoft-com:mac:vml" xmlns:o="urn:schemas-microsoft-com:office:office" xmlns:r="http://schemas.openxmlformats.org/officeDocument/2006/relationships" xmlns:m="http://schemas.openxmlformats.org/officeDocument/2006/math" xmlns:v="urn:schemas-microsoft-com:vml" xmlns:wp14="http://schemas.microsoft.com/office/word/2010/wordprocessingDrawing" xmlns:wp="http://schemas.openxmlformats.org/drawingml/2006/wordprocessingDrawing" xmlns:w10="urn:schemas-microsoft-com:office:word" xmlns:w="http://schemas.openxmlformats.org/wordprocessingml/2006/main" xmlns:w14="http://schemas.microsoft.com/office/word/2010/wordml" xmlns:w15="http://schemas.microsoft.com/office/word/2012/wordml" xmlns:wpg="http://schemas.microsoft.com/office/word/2010/wordprocessingGroup" xmlns:wpi="http://schemas.microsoft.com/office/word/2010/wordprocessingInk" xmlns:wne="http://schemas.microsoft.com/office/word/2006/wordml" xmlns:wps="http://schemas.microsoft.com/office/word/2010/wordprocessingShape" mc:Ignorable="w14 w15 wp14">
+  <w:abstractNum w:abstractNumId="0">
+    <w:nsid w:val="32BE5365"/>
     <w:multiLevelType w:val="hybridMultilevel"/>
-    <w:tmpl w:val="5778FFEE"/>
-    <w:lvl w:ilvl="0" w:tplc="0409000F">
+    <w:tmpl w:val="D4CADA4C"/>
+    <w:lvl w:ilvl="0" w:tplc="04090011">
       <w:start w:val="1"/>
       <w:numFmt w:val="decimal"/>
-      <w:lvlText w:val="%1."/>
+      <w:lvlText w:val="%1)"/>
       <w:lvlJc w:val="left"/>
       <w:pPr>
         <w:ind w:left="720" w:hanging="360"/>
@@ -494,14 +959,106 @@
       </w:pPr>
     </w:lvl>
   </w:abstractNum>
+  <w:abstractNum w:abstractNumId="1">
+    <w:nsid w:val="77E85592"/>
+    <w:multiLevelType w:val="hybridMultilevel"/>
+    <w:tmpl w:val="5778FFEE"/>
+    <w:lvl w:ilvl="0" w:tplc="0409000F">
+      <w:start w:val="1"/>
+      <w:numFmt w:val="decimal"/>
+      <w:lvlText w:val="%1."/>
+      <w:lvlJc w:val="left"/>
+      <w:pPr>
+        <w:ind w:left="720" w:hanging="360"/>
+      </w:pPr>
+      <w:rPr>
+        <w:rFonts w:hint="default"/>
+      </w:rPr>
+    </w:lvl>
+    <w:lvl w:ilvl="1" w:tplc="04090019" w:tentative="1">
+      <w:start w:val="1"/>
+      <w:numFmt w:val="lowerLetter"/>
+      <w:lvlText w:val="%2."/>
+      <w:lvlJc w:val="left"/>
+      <w:pPr>
+        <w:ind w:left="1440" w:hanging="360"/>
+      </w:pPr>
+    </w:lvl>
+    <w:lvl w:ilvl="2" w:tplc="0409001B" w:tentative="1">
+      <w:start w:val="1"/>
+      <w:numFmt w:val="lowerRoman"/>
+      <w:lvlText w:val="%3."/>
+      <w:lvlJc w:val="right"/>
+      <w:pPr>
+        <w:ind w:left="2160" w:hanging="180"/>
+      </w:pPr>
+    </w:lvl>
+    <w:lvl w:ilvl="3" w:tplc="0409000F" w:tentative="1">
+      <w:start w:val="1"/>
+      <w:numFmt w:val="decimal"/>
+      <w:lvlText w:val="%4."/>
+      <w:lvlJc w:val="left"/>
+      <w:pPr>
+        <w:ind w:left="2880" w:hanging="360"/>
+      </w:pPr>
+    </w:lvl>
+    <w:lvl w:ilvl="4" w:tplc="04090019" w:tentative="1">
+      <w:start w:val="1"/>
+      <w:numFmt w:val="lowerLetter"/>
+      <w:lvlText w:val="%5."/>
+      <w:lvlJc w:val="left"/>
+      <w:pPr>
+        <w:ind w:left="3600" w:hanging="360"/>
+      </w:pPr>
+    </w:lvl>
+    <w:lvl w:ilvl="5" w:tplc="0409001B" w:tentative="1">
+      <w:start w:val="1"/>
+      <w:numFmt w:val="lowerRoman"/>
+      <w:lvlText w:val="%6."/>
+      <w:lvlJc w:val="right"/>
+      <w:pPr>
+        <w:ind w:left="4320" w:hanging="180"/>
+      </w:pPr>
+    </w:lvl>
+    <w:lvl w:ilvl="6" w:tplc="0409000F" w:tentative="1">
+      <w:start w:val="1"/>
+      <w:numFmt w:val="decimal"/>
+      <w:lvlText w:val="%7."/>
+      <w:lvlJc w:val="left"/>
+      <w:pPr>
+        <w:ind w:left="5040" w:hanging="360"/>
+      </w:pPr>
+    </w:lvl>
+    <w:lvl w:ilvl="7" w:tplc="04090019" w:tentative="1">
+      <w:start w:val="1"/>
+      <w:numFmt w:val="lowerLetter"/>
+      <w:lvlText w:val="%8."/>
+      <w:lvlJc w:val="left"/>
+      <w:pPr>
+        <w:ind w:left="5760" w:hanging="360"/>
+      </w:pPr>
+    </w:lvl>
+    <w:lvl w:ilvl="8" w:tplc="0409001B" w:tentative="1">
+      <w:start w:val="1"/>
+      <w:numFmt w:val="lowerRoman"/>
+      <w:lvlText w:val="%9."/>
+      <w:lvlJc w:val="right"/>
+      <w:pPr>
+        <w:ind w:left="6480" w:hanging="180"/>
+      </w:pPr>
+    </w:lvl>
+  </w:abstractNum>
   <w:num w:numId="1">
+    <w:abstractNumId w:val="1"/>
+  </w:num>
+  <w:num w:numId="2">
     <w:abstractNumId w:val="0"/>
   </w:num>
 </w:numbering>
 </file>
 
 <file path=word/styles.xml><?xml version="1.0" encoding="utf-8"?>
-<w:styles xmlns:mc="http://schemas.openxmlformats.org/markup-compatibility/2006" xmlns:r="http://schemas.openxmlformats.org/officeDocument/2006/relationships" xmlns:w="http://schemas.openxmlformats.org/wordprocessingml/2006/main" xmlns:w14="http://schemas.microsoft.com/office/word/2010/wordml" xmlns:w15="http://schemas.microsoft.com/office/word/2012/wordml" xmlns:w16se="http://schemas.microsoft.com/office/word/2015/wordml/symex" mc:Ignorable="w14 w15 w16se">
+<w:styles xmlns:mc="http://schemas.openxmlformats.org/markup-compatibility/2006" xmlns:r="http://schemas.openxmlformats.org/officeDocument/2006/relationships" xmlns:w="http://schemas.openxmlformats.org/wordprocessingml/2006/main" xmlns:w14="http://schemas.microsoft.com/office/word/2010/wordml" xmlns:w15="http://schemas.microsoft.com/office/word/2012/wordml" mc:Ignorable="w14 w15">
   <w:docDefaults>
     <w:rPrDefault>
       <w:rPr>
@@ -517,7 +1074,7 @@
       </w:pPr>
     </w:pPrDefault>
   </w:docDefaults>
-  <w:latentStyles w:defLockedState="0" w:defUIPriority="99" w:defSemiHidden="0" w:defUnhideWhenUsed="0" w:defQFormat="0" w:count="371">
+  <w:latentStyles w:defLockedState="0" w:defUIPriority="99" w:defSemiHidden="0" w:defUnhideWhenUsed="0" w:defQFormat="0" w:count="382">
     <w:lsdException w:name="Normal" w:uiPriority="0" w:qFormat="1"/>
     <w:lsdException w:name="heading 1" w:uiPriority="9" w:qFormat="1"/>
     <w:lsdException w:name="heading 2" w:semiHidden="1" w:uiPriority="9" w:unhideWhenUsed="1" w:qFormat="1"/>
@@ -623,7 +1180,6 @@
     <w:lsdException w:name="HTML Sample" w:semiHidden="1" w:unhideWhenUsed="1"/>
     <w:lsdException w:name="HTML Typewriter" w:semiHidden="1" w:unhideWhenUsed="1"/>
     <w:lsdException w:name="HTML Variable" w:semiHidden="1" w:unhideWhenUsed="1"/>
-    <w:lsdException w:name="Normal Table" w:semiHidden="1" w:unhideWhenUsed="1"/>
     <w:lsdException w:name="annotation subject" w:semiHidden="1" w:unhideWhenUsed="1"/>
     <w:lsdException w:name="No List" w:semiHidden="1" w:unhideWhenUsed="1"/>
     <w:lsdException w:name="Outline List 1" w:semiHidden="1" w:unhideWhenUsed="1"/>
@@ -669,11 +1225,9 @@
     <w:lsdException w:name="Table Subtle 1" w:semiHidden="1" w:unhideWhenUsed="1"/>
     <w:lsdException w:name="Table Subtle 2" w:semiHidden="1" w:unhideWhenUsed="1"/>
     <w:lsdException w:name="Table Web 1" w:semiHidden="1" w:unhideWhenUsed="1"/>
-    <w:lsdException w:name="Table Web 2" w:semiHidden="1" w:unhideWhenUsed="1"/>
     <w:lsdException w:name="Table Web 3" w:semiHidden="1" w:unhideWhenUsed="1"/>
     <w:lsdException w:name="Balloon Text" w:semiHidden="1" w:unhideWhenUsed="1"/>
     <w:lsdException w:name="Table Grid" w:uiPriority="59"/>
-    <w:lsdException w:name="Table Theme" w:semiHidden="1" w:unhideWhenUsed="1"/>
     <w:lsdException w:name="Placeholder Text" w:semiHidden="1"/>
     <w:lsdException w:name="No Spacing" w:uiPriority="1" w:qFormat="1"/>
     <w:lsdException w:name="Light Shading" w:uiPriority="60"/>
@@ -889,6 +1443,8 @@
     <w:lsdException w:name="List Table 5 Dark Accent 6" w:uiPriority="50"/>
     <w:lsdException w:name="List Table 6 Colorful Accent 6" w:uiPriority="51"/>
     <w:lsdException w:name="List Table 7 Colorful Accent 6" w:uiPriority="52"/>
+    <w:lsdException w:name="Mention" w:semiHidden="1" w:unhideWhenUsed="1"/>
+    <w:lsdException w:name="Smart Hyperlink" w:semiHidden="1" w:unhideWhenUsed="1"/>
   </w:latentStyles>
   <w:style w:type="paragraph" w:default="1" w:styleId="Normal">
     <w:name w:val="Normal"/>
@@ -931,6 +1487,16 @@
       <w:ind w:left="720"/>
       <w:contextualSpacing/>
     </w:pPr>
+  </w:style>
+  <w:style w:type="character" w:styleId="PlaceholderText">
+    <w:name w:val="Placeholder Text"/>
+    <w:basedOn w:val="DefaultParagraphFont"/>
+    <w:uiPriority w:val="99"/>
+    <w:semiHidden/>
+    <w:rsid w:val="0098208B"/>
+    <w:rPr>
+      <w:color w:val="808080"/>
+    </w:rPr>
   </w:style>
 </w:styles>
 </file>

</xml_diff>

<commit_message>
Test pass for shouldApplyToTheWordToYellowOnTopOfItalic
</commit_message>
<xml_diff>
--- a/User story 1.docx
+++ b/User story 1.docx
@@ -373,12 +373,14 @@
       <w:r>
         <w:t xml:space="preserve">The existing application provides </w:t>
       </w:r>
+      <w:proofErr w:type="spellStart"/>
       <w:r>
         <w:rPr>
           <w:highlight w:val="darkYellow"/>
         </w:rPr>
         <w:t>SyntaxHighlighter</w:t>
       </w:r>
+      <w:proofErr w:type="spellEnd"/>
       <w:r>
         <w:t xml:space="preserve"> interface; which can be used as initial point of developing solution</w:t>
       </w:r>
@@ -434,420 +436,468 @@
       <w:r>
         <w:t>defines</w:t>
       </w:r>
+      <w:r>
+        <w:t xml:space="preserve"> the end? Could test for </w:t>
+      </w:r>
+    </w:p>
+    <w:p>
+      <w:pPr>
+        <w:pStyle w:val="ListParagraph"/>
+      </w:pPr>
+      <w:r>
+        <w:t xml:space="preserve">“To the end” -&gt; </w:t>
+      </w:r>
+      <w:r>
+        <w:t>“To</w:t>
+      </w:r>
+      <w:r>
+        <w:t xml:space="preserve"> </w:t>
+      </w:r>
+      <w:r>
+        <w:t xml:space="preserve">the </w:t>
+      </w:r>
+      <w:proofErr w:type="gramStart"/>
+      <w:r>
+        <w:t>end”</w:t>
+      </w:r>
+      <w:r>
+        <w:t xml:space="preserve"> </w:t>
+      </w:r>
+      <w:r>
+        <w:t xml:space="preserve">  </w:t>
+      </w:r>
+      <w:proofErr w:type="gramEnd"/>
+      <w:r>
+        <w:t xml:space="preserve">            </w:t>
+      </w:r>
+      <w:r>
+        <w:t xml:space="preserve"> </w:t>
+      </w:r>
+      <w:r>
+        <w:t xml:space="preserve">               //improve?</w:t>
+      </w:r>
+    </w:p>
+    <w:p>
+      <w:pPr>
+        <w:pStyle w:val="ListParagraph"/>
+      </w:pPr>
+      <w:r>
+        <w:t xml:space="preserve">“Go (to the end)” -&gt; </w:t>
+      </w:r>
+      <w:r>
+        <w:t>“Go (to the end</w:t>
+      </w:r>
+      <w:proofErr w:type="gramStart"/>
+      <w:r>
+        <w:t>)”</w:t>
+      </w:r>
+      <w:r>
+        <w:t xml:space="preserve"> </w:t>
+      </w:r>
+      <w:r>
+        <w:t xml:space="preserve">  </w:t>
+      </w:r>
+      <w:proofErr w:type="gramEnd"/>
+      <w:r>
+        <w:t xml:space="preserve">             //improve?</w:t>
+      </w:r>
+    </w:p>
+    <w:p>
+      <w:pPr>
+        <w:pStyle w:val="ListParagraph"/>
+      </w:pPr>
+      <w:r>
+        <w:t xml:space="preserve">“Go to, the end” -&gt; “Go to, the </w:t>
+      </w:r>
+      <w:proofErr w:type="gramStart"/>
+      <w:r>
+        <w:t>end”</w:t>
+      </w:r>
+      <w:r>
+        <w:t xml:space="preserve"> </w:t>
+      </w:r>
+      <w:r>
+        <w:t xml:space="preserve"> </w:t>
+      </w:r>
+      <w:r>
+        <w:t xml:space="preserve"> </w:t>
+      </w:r>
+      <w:proofErr w:type="gramEnd"/>
+      <w:r>
+        <w:t xml:space="preserve">                </w:t>
+      </w:r>
+      <w:r>
+        <w:t>//improve?</w:t>
+      </w:r>
+    </w:p>
+    <w:p>
+      <w:pPr>
+        <w:pStyle w:val="ListParagraph"/>
+      </w:pPr>
+      <w:r>
+        <w:t>“</w:t>
+      </w:r>
+      <w:r>
+        <w:t>Go [to</w:t>
+      </w:r>
+      <w:r>
+        <w:t xml:space="preserve"> the</w:t>
+      </w:r>
+      <w:r>
+        <w:t>]</w:t>
+      </w:r>
+      <w:r>
+        <w:t xml:space="preserve"> end” -&gt; </w:t>
+      </w:r>
+      <w:r>
+        <w:t xml:space="preserve">“Go </w:t>
+      </w:r>
+      <w:r>
+        <w:t>[to</w:t>
+      </w:r>
+      <w:r>
+        <w:t xml:space="preserve"> the</w:t>
+      </w:r>
+      <w:r>
+        <w:t>]</w:t>
+      </w:r>
+      <w:r>
+        <w:t xml:space="preserve"> </w:t>
+      </w:r>
+      <w:proofErr w:type="gramStart"/>
+      <w:r>
+        <w:t>end”</w:t>
+      </w:r>
+      <w:r>
+        <w:t xml:space="preserve"> </w:t>
+      </w:r>
+      <w:r>
+        <w:t xml:space="preserve"> </w:t>
+      </w:r>
+      <w:r>
+        <w:t xml:space="preserve"> </w:t>
+      </w:r>
+      <w:proofErr w:type="gramEnd"/>
+      <w:r>
+        <w:t xml:space="preserve">             </w:t>
+      </w:r>
+      <w:r>
+        <w:t>//improve?</w:t>
+      </w:r>
+    </w:p>
+    <w:p>
+      <w:pPr>
+        <w:pStyle w:val="ListParagraph"/>
+      </w:pPr>
+      <w:r>
+        <w:t xml:space="preserve">“Go [bold]to the end” -&gt; </w:t>
+      </w:r>
+      <w:r>
+        <w:t xml:space="preserve">“Go [bold]to the </w:t>
+      </w:r>
+      <w:proofErr w:type="gramStart"/>
+      <w:r>
+        <w:t>end”</w:t>
+      </w:r>
+      <w:r>
+        <w:t xml:space="preserve"> </w:t>
+      </w:r>
+      <w:r>
+        <w:t xml:space="preserve"> </w:t>
+      </w:r>
+      <w:r>
+        <w:t>/</w:t>
+      </w:r>
+      <w:proofErr w:type="gramEnd"/>
+      <w:r>
+        <w:t>/improve?</w:t>
+      </w:r>
+    </w:p>
+    <w:p>
+      <w:pPr>
+        <w:pStyle w:val="ListParagraph"/>
+      </w:pPr>
+      <w:r>
+        <w:t>“Go [italic]to[/italic]</w:t>
+      </w:r>
+      <w:r>
+        <w:t xml:space="preserve">” -&gt; </w:t>
+      </w:r>
+      <w:r>
+        <w:t>“Go [italic]to[/italic</w:t>
+      </w:r>
+      <w:proofErr w:type="gramStart"/>
+      <w:r>
+        <w:t>]</w:t>
+      </w:r>
+      <w:r>
+        <w:t>”</w:t>
+      </w:r>
+      <w:r>
+        <w:t xml:space="preserve"> </w:t>
+      </w:r>
+      <w:r>
+        <w:t xml:space="preserve"> </w:t>
+      </w:r>
+      <w:r>
+        <w:t>/</w:t>
+      </w:r>
+      <w:proofErr w:type="gramEnd"/>
+      <w:r>
+        <w:t>/improve?</w:t>
+      </w:r>
+    </w:p>
+    <w:p>
+      <w:pPr>
+        <w:pStyle w:val="ListParagraph"/>
+      </w:pPr>
+      <w:r>
+        <w:t>“Go [</w:t>
+      </w:r>
+      <w:r>
+        <w:t>bold</w:t>
+      </w:r>
+      <w:r>
+        <w:t>]</w:t>
+      </w:r>
+      <w:r>
+        <w:t xml:space="preserve"> </w:t>
+      </w:r>
+      <w:r>
+        <w:t>to</w:t>
+      </w:r>
+      <w:r>
+        <w:t xml:space="preserve"> </w:t>
+      </w:r>
+      <w:r>
+        <w:t>[/</w:t>
+      </w:r>
+      <w:r>
+        <w:t>bold</w:t>
+      </w:r>
+      <w:r>
+        <w:t>]” -&gt; “Go [</w:t>
+      </w:r>
+      <w:r>
+        <w:t>bold</w:t>
+      </w:r>
+      <w:r>
+        <w:t>]</w:t>
+      </w:r>
+      <w:r>
+        <w:t xml:space="preserve"> </w:t>
+      </w:r>
+      <w:r>
+        <w:t>[italic]to[/</w:t>
+      </w:r>
+      <w:r>
+        <w:t>bold</w:t>
+      </w:r>
+      <w:r>
+        <w:t>]</w:t>
+      </w:r>
+      <w:r>
+        <w:t xml:space="preserve"> </w:t>
+      </w:r>
+      <w:r>
+        <w:t>[/</w:t>
+      </w:r>
+      <w:r>
+        <w:t>italic</w:t>
+      </w:r>
+      <w:r>
+        <w:t>]</w:t>
+      </w:r>
+      <w:r>
+        <w:t>”</w:t>
+      </w:r>
+    </w:p>
+    <w:p>
+      <w:pPr>
+        <w:pStyle w:val="ListParagraph"/>
+      </w:pPr>
+    </w:p>
+    <w:p>
+      <w:r>
+        <w:t>I may want to adjust the encoded output to insert a space. This would allow application of two formats to one word. And match Pankaj’s exact intro.</w:t>
+      </w:r>
+    </w:p>
+    <w:p>
+      <w:pPr>
+        <w:pStyle w:val="ListParagraph"/>
+      </w:pPr>
+      <w:r>
+        <w:t>“To the end” -&gt; “[italic]</w:t>
+      </w:r>
+      <w:r>
+        <w:t xml:space="preserve"> </w:t>
+      </w:r>
+      <w:r>
+        <w:t>To</w:t>
+      </w:r>
+      <w:r>
+        <w:t xml:space="preserve"> </w:t>
+      </w:r>
+      <w:r>
+        <w:t>[/italic] the end”</w:t>
+      </w:r>
+    </w:p>
+    <w:p>
+      <w:pPr>
+        <w:pStyle w:val="ListParagraph"/>
+      </w:pPr>
+      <w:r>
+        <w:t>“Go (to the end)” -&gt; “Go (to the end)”</w:t>
+      </w:r>
+    </w:p>
+    <w:p>
+      <w:pPr>
+        <w:pStyle w:val="ListParagraph"/>
+      </w:pPr>
+      <w:r>
+        <w:t>“Go to, the end” -&gt; “Go to, the end”</w:t>
+      </w:r>
+    </w:p>
+    <w:p>
+      <w:pPr>
+        <w:pStyle w:val="ListParagraph"/>
+      </w:pPr>
+      <w:r>
+        <w:t xml:space="preserve">“Go </w:t>
+      </w:r>
+      <w:r>
+        <w:t>[</w:t>
+      </w:r>
+      <w:r>
+        <w:t>to the</w:t>
+      </w:r>
+      <w:r>
+        <w:t>]</w:t>
+      </w:r>
+      <w:r>
+        <w:t xml:space="preserve"> end” -&gt; “Go </w:t>
+      </w:r>
+      <w:r>
+        <w:t>[</w:t>
+      </w:r>
+      <w:r>
+        <w:t>to the</w:t>
+      </w:r>
+      <w:r>
+        <w:t>]</w:t>
+      </w:r>
+      <w:r>
+        <w:t xml:space="preserve"> end”</w:t>
+      </w:r>
+    </w:p>
+    <w:p>
+      <w:pPr>
+        <w:pStyle w:val="ListParagraph"/>
+      </w:pPr>
+      <w:r>
+        <w:t>“Go [bold]to the end” -&gt; “Go [bold]to the end”</w:t>
+      </w:r>
+      <w:r>
+        <w:t xml:space="preserve"> </w:t>
+      </w:r>
+    </w:p>
+    <w:p>
+      <w:pPr>
+        <w:pStyle w:val="ListParagraph"/>
+      </w:pPr>
+      <w:r>
+        <w:t>“Go [italic]to[/italic]” -&gt; “Go [italic]to[/italic]”</w:t>
+      </w:r>
+      <w:r>
+        <w:t xml:space="preserve"> </w:t>
+      </w:r>
+    </w:p>
+    <w:p>
+      <w:pPr>
+        <w:pStyle w:val="ListParagraph"/>
+      </w:pPr>
       <w:bookmarkStart w:id="0" w:name="_GoBack"/>
-      <w:bookmarkEnd w:id="0"/>
-      <w:r>
-        <w:t xml:space="preserve"> the end? Could test for </w:t>
-      </w:r>
-    </w:p>
-    <w:p>
-      <w:pPr>
-        <w:pStyle w:val="ListParagraph"/>
-      </w:pPr>
-      <w:r>
-        <w:t xml:space="preserve">“To the end” -&gt; </w:t>
-      </w:r>
-      <w:r>
-        <w:t>“To</w:t>
-      </w:r>
-      <w:r>
-        <w:t xml:space="preserve"> </w:t>
-      </w:r>
-      <w:r>
-        <w:t>the end”</w:t>
-      </w:r>
-      <w:r>
-        <w:t xml:space="preserve"> </w:t>
-      </w:r>
-      <w:r>
-        <w:t xml:space="preserve">              </w:t>
-      </w:r>
-      <w:r>
-        <w:t xml:space="preserve"> </w:t>
-      </w:r>
-      <w:r>
-        <w:t xml:space="preserve">               //improve?</w:t>
-      </w:r>
-    </w:p>
-    <w:p>
-      <w:pPr>
-        <w:pStyle w:val="ListParagraph"/>
-      </w:pPr>
-      <w:r>
-        <w:t xml:space="preserve">“Go (to the end)” -&gt; </w:t>
-      </w:r>
-      <w:r>
-        <w:t>“Go (to the end)”</w:t>
-      </w:r>
-      <w:r>
-        <w:t xml:space="preserve"> </w:t>
-      </w:r>
-      <w:r>
-        <w:t xml:space="preserve">               //improve?</w:t>
-      </w:r>
-    </w:p>
-    <w:p>
-      <w:pPr>
-        <w:pStyle w:val="ListParagraph"/>
-      </w:pPr>
-      <w:r>
-        <w:t>“Go to, the end” -&gt; “Go to, the end”</w:t>
-      </w:r>
-      <w:r>
-        <w:t xml:space="preserve"> </w:t>
-      </w:r>
-      <w:r>
-        <w:t xml:space="preserve"> </w:t>
-      </w:r>
-      <w:r>
-        <w:t xml:space="preserve"> </w:t>
-      </w:r>
-      <w:r>
-        <w:t xml:space="preserve">                </w:t>
-      </w:r>
-      <w:r>
-        <w:t>//improve?</w:t>
-      </w:r>
-    </w:p>
-    <w:p>
-      <w:pPr>
-        <w:pStyle w:val="ListParagraph"/>
-      </w:pPr>
-      <w:r>
-        <w:t>“</w:t>
-      </w:r>
-      <w:r>
-        <w:t>Go [to</w:t>
-      </w:r>
-      <w:r>
-        <w:t xml:space="preserve"> the</w:t>
+      <w:r>
+        <w:t>“Go [</w:t>
+      </w:r>
+      <w:r>
+        <w:t>bold</w:t>
       </w:r>
       <w:r>
         <w:t>]</w:t>
       </w:r>
       <w:r>
-        <w:t xml:space="preserve"> end” -&gt; </w:t>
-      </w:r>
-      <w:r>
-        <w:t xml:space="preserve">“Go </w:t>
-      </w:r>
-      <w:r>
-        <w:t>[to</w:t>
-      </w:r>
-      <w:r>
-        <w:t xml:space="preserve"> the</w:t>
+        <w:t xml:space="preserve"> </w:t>
+      </w:r>
+      <w:r>
+        <w:t>to</w:t>
+      </w:r>
+      <w:r>
+        <w:t xml:space="preserve"> </w:t>
+      </w:r>
+      <w:r>
+        <w:t>[/</w:t>
+      </w:r>
+      <w:r>
+        <w:t>bold</w:t>
+      </w:r>
+      <w:r>
+        <w:t>]” -&gt; “Go [</w:t>
+      </w:r>
+      <w:r>
+        <w:t>bold</w:t>
       </w:r>
       <w:r>
         <w:t>]</w:t>
       </w:r>
       <w:r>
-        <w:t xml:space="preserve"> end”</w:t>
-      </w:r>
-      <w:r>
-        <w:t xml:space="preserve"> </w:t>
-      </w:r>
-      <w:r>
-        <w:t xml:space="preserve"> </w:t>
-      </w:r>
-      <w:r>
-        <w:t xml:space="preserve"> </w:t>
-      </w:r>
-      <w:r>
-        <w:t xml:space="preserve">             </w:t>
-      </w:r>
-      <w:r>
-        <w:t>//improve?</w:t>
-      </w:r>
-    </w:p>
-    <w:p>
-      <w:pPr>
-        <w:pStyle w:val="ListParagraph"/>
-      </w:pPr>
-      <w:r>
-        <w:t xml:space="preserve">“Go [bold]to the end” -&gt; </w:t>
-      </w:r>
-      <w:r>
-        <w:t>“Go [bold]to the end”</w:t>
-      </w:r>
-      <w:r>
-        <w:t xml:space="preserve"> </w:t>
-      </w:r>
-      <w:r>
-        <w:t xml:space="preserve"> </w:t>
-      </w:r>
-      <w:r>
-        <w:t>//improve?</w:t>
-      </w:r>
-    </w:p>
-    <w:p>
-      <w:pPr>
-        <w:pStyle w:val="ListParagraph"/>
-      </w:pPr>
-      <w:r>
-        <w:t>“Go [italic]to[/italic]</w:t>
-      </w:r>
-      <w:r>
-        <w:t xml:space="preserve">” -&gt; </w:t>
-      </w:r>
-      <w:r>
-        <w:t>“Go [italic]to[/italic]</w:t>
-      </w:r>
-      <w:r>
-        <w:t>”</w:t>
-      </w:r>
-      <w:r>
-        <w:t xml:space="preserve"> </w:t>
-      </w:r>
-      <w:r>
-        <w:t xml:space="preserve"> </w:t>
-      </w:r>
-      <w:r>
-        <w:t>//improve?</w:t>
-      </w:r>
-    </w:p>
-    <w:p>
-      <w:pPr>
-        <w:pStyle w:val="ListParagraph"/>
-      </w:pPr>
-      <w:r>
-        <w:t>“Go [</w:t>
+        <w:t xml:space="preserve"> </w:t>
+      </w:r>
+      <w:r>
+        <w:t>[italic]</w:t>
+      </w:r>
+      <w:r>
+        <w:t xml:space="preserve"> </w:t>
+      </w:r>
+      <w:r>
+        <w:t>to</w:t>
+      </w:r>
+      <w:r>
+        <w:t xml:space="preserve"> </w:t>
+      </w:r>
+      <w:r>
+        <w:t>[</w:t>
+      </w:r>
+      <w:r>
+        <w:t>/</w:t>
+      </w:r>
+      <w:r>
+        <w:t>italic]</w:t>
+      </w:r>
+      <w:r>
+        <w:t xml:space="preserve"> </w:t>
+      </w:r>
+      <w:r>
+        <w:t>[/</w:t>
       </w:r>
       <w:r>
         <w:t>bold</w:t>
       </w:r>
       <w:r>
-        <w:t>]</w:t>
-      </w:r>
-      <w:r>
-        <w:t xml:space="preserve"> </w:t>
-      </w:r>
-      <w:r>
-        <w:t>to</w:t>
-      </w:r>
-      <w:r>
-        <w:t xml:space="preserve"> </w:t>
-      </w:r>
-      <w:r>
-        <w:t>[/</w:t>
-      </w:r>
-      <w:r>
-        <w:t>bold</w:t>
-      </w:r>
-      <w:r>
-        <w:t>]” -&gt; “Go [</w:t>
-      </w:r>
-      <w:r>
-        <w:t>bold</w:t>
-      </w:r>
-      <w:r>
-        <w:t>]</w:t>
-      </w:r>
-      <w:r>
-        <w:t xml:space="preserve"> </w:t>
-      </w:r>
-      <w:r>
-        <w:t>[italic]to[/</w:t>
-      </w:r>
-      <w:r>
-        <w:t>bold</w:t>
-      </w:r>
-      <w:r>
-        <w:t>]</w:t>
-      </w:r>
-      <w:r>
-        <w:t xml:space="preserve"> </w:t>
-      </w:r>
-      <w:r>
-        <w:t>[/</w:t>
-      </w:r>
-      <w:r>
-        <w:t>italic</w:t>
-      </w:r>
-      <w:r>
-        <w:t>]</w:t>
-      </w:r>
-      <w:r>
-        <w:t>”</w:t>
-      </w:r>
-    </w:p>
-    <w:p>
-      <w:pPr>
-        <w:pStyle w:val="ListParagraph"/>
-      </w:pPr>
-    </w:p>
-    <w:p>
-      <w:r>
-        <w:t>I may want to adjust the encoded output to insert a space. This would allow application of two formats to one word. And match Pankaj’s exact intro.</w:t>
-      </w:r>
-    </w:p>
-    <w:p>
-      <w:pPr>
-        <w:pStyle w:val="ListParagraph"/>
-      </w:pPr>
-      <w:r>
-        <w:t>“To the end” -&gt; “[italic]</w:t>
-      </w:r>
-      <w:r>
-        <w:t xml:space="preserve"> </w:t>
-      </w:r>
-      <w:r>
-        <w:t>To</w:t>
-      </w:r>
-      <w:r>
-        <w:t xml:space="preserve"> </w:t>
-      </w:r>
-      <w:r>
-        <w:t>[/italic] the end”</w:t>
-      </w:r>
-    </w:p>
-    <w:p>
-      <w:pPr>
-        <w:pStyle w:val="ListParagraph"/>
-      </w:pPr>
-      <w:r>
-        <w:t>“Go (to the end)” -&gt; “Go (to the end)”</w:t>
-      </w:r>
-    </w:p>
-    <w:p>
-      <w:pPr>
-        <w:pStyle w:val="ListParagraph"/>
-      </w:pPr>
-      <w:r>
-        <w:t>“Go to, the end” -&gt; “Go to, the end”</w:t>
-      </w:r>
-    </w:p>
-    <w:p>
-      <w:pPr>
-        <w:pStyle w:val="ListParagraph"/>
-      </w:pPr>
-      <w:r>
-        <w:t xml:space="preserve">“Go </w:t>
-      </w:r>
-      <w:r>
-        <w:t>[</w:t>
-      </w:r>
-      <w:r>
-        <w:t>to the</w:t>
-      </w:r>
-      <w:r>
-        <w:t>]</w:t>
-      </w:r>
-      <w:r>
-        <w:t xml:space="preserve"> end” -&gt; “Go </w:t>
-      </w:r>
-      <w:r>
-        <w:t>[</w:t>
-      </w:r>
-      <w:r>
-        <w:t>to the</w:t>
-      </w:r>
-      <w:r>
-        <w:t>]</w:t>
-      </w:r>
-      <w:r>
-        <w:t xml:space="preserve"> end”</w:t>
-      </w:r>
-    </w:p>
-    <w:p>
-      <w:pPr>
-        <w:pStyle w:val="ListParagraph"/>
-      </w:pPr>
-      <w:r>
-        <w:t>“Go [bold]to the end” -&gt; “Go [bold]to the end”</w:t>
-      </w:r>
-      <w:r>
-        <w:t xml:space="preserve"> </w:t>
-      </w:r>
-    </w:p>
-    <w:p>
-      <w:pPr>
-        <w:pStyle w:val="ListParagraph"/>
-      </w:pPr>
-      <w:r>
-        <w:t>“Go [italic]to[/italic]” -&gt; “Go [italic]to[/italic]”</w:t>
-      </w:r>
-      <w:r>
-        <w:t xml:space="preserve"> </w:t>
-      </w:r>
-    </w:p>
-    <w:p>
-      <w:pPr>
-        <w:pStyle w:val="ListParagraph"/>
-      </w:pPr>
-      <w:r>
-        <w:t>“Go [</w:t>
-      </w:r>
-      <w:r>
-        <w:t>bold</w:t>
-      </w:r>
-      <w:r>
-        <w:t>]</w:t>
-      </w:r>
-      <w:r>
-        <w:t xml:space="preserve"> </w:t>
-      </w:r>
-      <w:r>
-        <w:t>to</w:t>
-      </w:r>
-      <w:r>
-        <w:t xml:space="preserve"> </w:t>
-      </w:r>
-      <w:r>
-        <w:t>[/</w:t>
-      </w:r>
-      <w:r>
-        <w:t>bold</w:t>
-      </w:r>
-      <w:r>
-        <w:t>]” -&gt; “Go [</w:t>
-      </w:r>
-      <w:r>
-        <w:t>bold</w:t>
-      </w:r>
-      <w:r>
-        <w:t>]</w:t>
-      </w:r>
-      <w:r>
-        <w:t xml:space="preserve"> </w:t>
-      </w:r>
-      <w:r>
-        <w:t>[italic]</w:t>
-      </w:r>
-      <w:r>
-        <w:t xml:space="preserve"> </w:t>
-      </w:r>
-      <w:r>
-        <w:t>to</w:t>
-      </w:r>
-      <w:r>
-        <w:t xml:space="preserve"> </w:t>
-      </w:r>
-      <w:r>
-        <w:t>[</w:t>
-      </w:r>
-      <w:r>
-        <w:t>/</w:t>
-      </w:r>
-      <w:r>
-        <w:t>italic]</w:t>
-      </w:r>
-      <w:r>
-        <w:t xml:space="preserve"> </w:t>
-      </w:r>
-      <w:r>
-        <w:t>[/</w:t>
-      </w:r>
-      <w:r>
-        <w:t>bold</w:t>
-      </w:r>
-      <w:r>
         <w:t>]”</w:t>
       </w:r>
       <w:r>
         <w:tab/>
-        <w:t>//improve?</w:t>
-      </w:r>
-    </w:p>
+        <w:t>//</w:t>
+      </w:r>
+      <w:r>
+        <w:rPr>
+          <w:highlight w:val="yellow"/>
+        </w:rPr>
+        <w:t>improved</w:t>
+      </w:r>
+    </w:p>
+    <w:bookmarkEnd w:id="0"/>
     <w:p>
       <w:pPr>
         <w:pStyle w:val="ListParagraph"/>

</xml_diff>